<commit_message>
Project ready for submission
</commit_message>
<xml_diff>
--- a/NataliaPalej_Assigement2.docx
+++ b/NataliaPalej_Assigement2.docx
@@ -1010,15 +1010,9 @@
     <w:sdt>
       <w:sdtPr>
         <w:rPr>
-          <w:rFonts w:asciiTheme="minorHAnsi" w:eastAsiaTheme="minorHAnsi" w:hAnsiTheme="minorHAnsi" w:cstheme="minorBidi"/>
-          <w:color w:val="auto"/>
-          <w:kern w:val="2"/>
-          <w:sz w:val="22"/>
-          <w:szCs w:val="22"/>
-          <w:lang w:val="en-GB" w:eastAsia="en-US"/>
-          <w14:ligatures w14:val="standardContextual"/>
-        </w:rPr>
-        <w:id w:val="-98650743"/>
+          <w:lang w:val="en-GB"/>
+        </w:rPr>
+        <w:id w:val="-480690124"/>
         <w:docPartObj>
           <w:docPartGallery w:val="Table of Contents"/>
           <w:docPartUnique/>
@@ -1026,8 +1020,15 @@
       </w:sdtPr>
       <w:sdtEndPr>
         <w:rPr>
-          <w:b/>
-          <w:bCs/>
+          <w:rFonts w:asciiTheme="minorHAnsi" w:eastAsiaTheme="minorHAnsi" w:hAnsiTheme="minorHAnsi" w:cstheme="minorBidi"/>
+          <w:b/>
+          <w:bCs/>
+          <w:color w:val="auto"/>
+          <w:kern w:val="2"/>
+          <w:sz w:val="22"/>
+          <w:szCs w:val="22"/>
+          <w:lang w:eastAsia="en-US"/>
+          <w14:ligatures w14:val="standardContextual"/>
         </w:rPr>
       </w:sdtEndPr>
       <w:sdtContent>
@@ -1039,7 +1040,7 @@
             <w:rPr>
               <w:lang w:val="en-GB"/>
             </w:rPr>
-            <w:t>Contents</w:t>
+            <w:t>Table of Contents</w:t>
           </w:r>
         </w:p>
         <w:p>
@@ -1063,7 +1064,7 @@
           <w:r>
             <w:fldChar w:fldCharType="separate"/>
           </w:r>
-          <w:hyperlink w:anchor="_Toc149050730" w:history="1">
+          <w:hyperlink w:anchor="_Toc149138422" w:history="1">
             <w:r>
               <w:rPr>
                 <w:rStyle w:val="Hyperlink"/>
@@ -1090,7 +1091,7 @@
                 <w:noProof/>
                 <w:webHidden/>
               </w:rPr>
-              <w:instrText xml:space="preserve"> PAGEREF _Toc149050730 \h </w:instrText>
+              <w:instrText xml:space="preserve"> PAGEREF _Toc149138422 \h </w:instrText>
             </w:r>
             <w:r>
               <w:rPr>
@@ -1133,13 +1134,13 @@
               <w:lang w:eastAsia="en-IE"/>
             </w:rPr>
           </w:pPr>
-          <w:hyperlink w:anchor="_Toc149050731" w:history="1">
+          <w:hyperlink w:anchor="_Toc149138423" w:history="1">
             <w:r>
               <w:rPr>
                 <w:rStyle w:val="Hyperlink"/>
                 <w:noProof/>
               </w:rPr>
-              <w:t>Console Output</w:t>
+              <w:t>Phone.java</w:t>
             </w:r>
             <w:r>
               <w:rPr>
@@ -1160,7 +1161,7 @@
                 <w:noProof/>
                 <w:webHidden/>
               </w:rPr>
-              <w:instrText xml:space="preserve"> PAGEREF _Toc149050731 \h </w:instrText>
+              <w:instrText xml:space="preserve"> PAGEREF _Toc149138423 \h </w:instrText>
             </w:r>
             <w:r>
               <w:rPr>
@@ -1193,6 +1194,146 @@
         </w:p>
         <w:p>
           <w:pPr>
+            <w:pStyle w:val="TOC2"/>
+            <w:tabs>
+              <w:tab w:val="right" w:leader="dot" w:pos="9016"/>
+            </w:tabs>
+            <w:rPr>
+              <w:rFonts w:eastAsiaTheme="minorEastAsia"/>
+              <w:noProof/>
+              <w:lang w:eastAsia="en-IE"/>
+            </w:rPr>
+          </w:pPr>
+          <w:hyperlink w:anchor="_Toc149138424" w:history="1">
+            <w:r>
+              <w:rPr>
+                <w:rStyle w:val="Hyperlink"/>
+                <w:noProof/>
+              </w:rPr>
+              <w:t>TestPhone.java</w:t>
+            </w:r>
+            <w:r>
+              <w:rPr>
+                <w:noProof/>
+                <w:webHidden/>
+              </w:rPr>
+              <w:tab/>
+            </w:r>
+            <w:r>
+              <w:rPr>
+                <w:noProof/>
+                <w:webHidden/>
+              </w:rPr>
+              <w:fldChar w:fldCharType="begin"/>
+            </w:r>
+            <w:r>
+              <w:rPr>
+                <w:noProof/>
+                <w:webHidden/>
+              </w:rPr>
+              <w:instrText xml:space="preserve"> PAGEREF _Toc149138424 \h </w:instrText>
+            </w:r>
+            <w:r>
+              <w:rPr>
+                <w:noProof/>
+                <w:webHidden/>
+              </w:rPr>
+            </w:r>
+            <w:r>
+              <w:rPr>
+                <w:noProof/>
+                <w:webHidden/>
+              </w:rPr>
+              <w:fldChar w:fldCharType="separate"/>
+            </w:r>
+            <w:r>
+              <w:rPr>
+                <w:noProof/>
+                <w:webHidden/>
+              </w:rPr>
+              <w:t>4</w:t>
+            </w:r>
+            <w:r>
+              <w:rPr>
+                <w:noProof/>
+                <w:webHidden/>
+              </w:rPr>
+              <w:fldChar w:fldCharType="end"/>
+            </w:r>
+          </w:hyperlink>
+        </w:p>
+        <w:p>
+          <w:pPr>
+            <w:pStyle w:val="TOC2"/>
+            <w:tabs>
+              <w:tab w:val="right" w:leader="dot" w:pos="9016"/>
+            </w:tabs>
+            <w:rPr>
+              <w:rFonts w:eastAsiaTheme="minorEastAsia"/>
+              <w:noProof/>
+              <w:lang w:eastAsia="en-IE"/>
+            </w:rPr>
+          </w:pPr>
+          <w:hyperlink w:anchor="_Toc149138425" w:history="1">
+            <w:r>
+              <w:rPr>
+                <w:rStyle w:val="Hyperlink"/>
+                <w:noProof/>
+              </w:rPr>
+              <w:t>Console Output</w:t>
+            </w:r>
+            <w:r>
+              <w:rPr>
+                <w:noProof/>
+                <w:webHidden/>
+              </w:rPr>
+              <w:tab/>
+            </w:r>
+            <w:r>
+              <w:rPr>
+                <w:noProof/>
+                <w:webHidden/>
+              </w:rPr>
+              <w:fldChar w:fldCharType="begin"/>
+            </w:r>
+            <w:r>
+              <w:rPr>
+                <w:noProof/>
+                <w:webHidden/>
+              </w:rPr>
+              <w:instrText xml:space="preserve"> PAGEREF _Toc149138425 \h </w:instrText>
+            </w:r>
+            <w:r>
+              <w:rPr>
+                <w:noProof/>
+                <w:webHidden/>
+              </w:rPr>
+            </w:r>
+            <w:r>
+              <w:rPr>
+                <w:noProof/>
+                <w:webHidden/>
+              </w:rPr>
+              <w:fldChar w:fldCharType="separate"/>
+            </w:r>
+            <w:r>
+              <w:rPr>
+                <w:noProof/>
+                <w:webHidden/>
+              </w:rPr>
+              <w:t>6</w:t>
+            </w:r>
+            <w:r>
+              <w:rPr>
+                <w:noProof/>
+                <w:webHidden/>
+              </w:rPr>
+              <w:fldChar w:fldCharType="end"/>
+            </w:r>
+          </w:hyperlink>
+        </w:p>
+        <w:p>
+          <w:pPr>
             <w:pStyle w:val="TOC1"/>
             <w:tabs>
               <w:tab w:val="right" w:leader="dot" w:pos="9016"/>
@@ -1203,7 +1344,7 @@
               <w:lang w:eastAsia="en-IE"/>
             </w:rPr>
           </w:pPr>
-          <w:hyperlink w:anchor="_Toc149050732" w:history="1">
+          <w:hyperlink w:anchor="_Toc149138426" w:history="1">
             <w:r>
               <w:rPr>
                 <w:rStyle w:val="Hyperlink"/>
@@ -1230,7 +1371,7 @@
                 <w:noProof/>
                 <w:webHidden/>
               </w:rPr>
-              <w:instrText xml:space="preserve"> PAGEREF _Toc149050732 \h </w:instrText>
+              <w:instrText xml:space="preserve"> PAGEREF _Toc149138426 \h </w:instrText>
             </w:r>
             <w:r>
               <w:rPr>
@@ -1250,7 +1391,7 @@
                 <w:noProof/>
                 <w:webHidden/>
               </w:rPr>
-              <w:t>3</w:t>
+              <w:t>7</w:t>
             </w:r>
             <w:r>
               <w:rPr>
@@ -1273,7 +1414,77 @@
               <w:lang w:eastAsia="en-IE"/>
             </w:rPr>
           </w:pPr>
-          <w:hyperlink w:anchor="_Toc149050733" w:history="1">
+          <w:hyperlink w:anchor="_Toc149138427" w:history="1">
+            <w:r>
+              <w:rPr>
+                <w:rStyle w:val="Hyperlink"/>
+                <w:noProof/>
+              </w:rPr>
+              <w:t>PhoneGUI.java</w:t>
+            </w:r>
+            <w:r>
+              <w:rPr>
+                <w:noProof/>
+                <w:webHidden/>
+              </w:rPr>
+              <w:tab/>
+            </w:r>
+            <w:r>
+              <w:rPr>
+                <w:noProof/>
+                <w:webHidden/>
+              </w:rPr>
+              <w:fldChar w:fldCharType="begin"/>
+            </w:r>
+            <w:r>
+              <w:rPr>
+                <w:noProof/>
+                <w:webHidden/>
+              </w:rPr>
+              <w:instrText xml:space="preserve"> PAGEREF _Toc149138427 \h </w:instrText>
+            </w:r>
+            <w:r>
+              <w:rPr>
+                <w:noProof/>
+                <w:webHidden/>
+              </w:rPr>
+            </w:r>
+            <w:r>
+              <w:rPr>
+                <w:noProof/>
+                <w:webHidden/>
+              </w:rPr>
+              <w:fldChar w:fldCharType="separate"/>
+            </w:r>
+            <w:r>
+              <w:rPr>
+                <w:noProof/>
+                <w:webHidden/>
+              </w:rPr>
+              <w:t>7</w:t>
+            </w:r>
+            <w:r>
+              <w:rPr>
+                <w:noProof/>
+                <w:webHidden/>
+              </w:rPr>
+              <w:fldChar w:fldCharType="end"/>
+            </w:r>
+          </w:hyperlink>
+        </w:p>
+        <w:p>
+          <w:pPr>
+            <w:pStyle w:val="TOC2"/>
+            <w:tabs>
+              <w:tab w:val="right" w:leader="dot" w:pos="9016"/>
+            </w:tabs>
+            <w:rPr>
+              <w:rFonts w:eastAsiaTheme="minorEastAsia"/>
+              <w:noProof/>
+              <w:lang w:eastAsia="en-IE"/>
+            </w:rPr>
+          </w:pPr>
+          <w:hyperlink w:anchor="_Toc149138428" w:history="1">
             <w:r>
               <w:rPr>
                 <w:rStyle w:val="Hyperlink"/>
@@ -1300,7 +1511,7 @@
                 <w:noProof/>
                 <w:webHidden/>
               </w:rPr>
-              <w:instrText xml:space="preserve"> PAGEREF _Toc149050733 \h </w:instrText>
+              <w:instrText xml:space="preserve"> PAGEREF _Toc149138428 \h </w:instrText>
             </w:r>
             <w:r>
               <w:rPr>
@@ -1320,7 +1531,7 @@
                 <w:noProof/>
                 <w:webHidden/>
               </w:rPr>
-              <w:t>3</w:t>
+              <w:t>9</w:t>
             </w:r>
             <w:r>
               <w:rPr>
@@ -1365,7 +1576,7 @@
       <w:pPr>
         <w:pStyle w:val="Heading1"/>
       </w:pPr>
-      <w:bookmarkStart w:id="0" w:name="_Toc149050730"/>
+      <w:bookmarkStart w:id="0" w:name="_Toc149138422"/>
       <w:r>
         <w:lastRenderedPageBreak/>
         <w:t>Part 1 Code</w:t>
@@ -1382,12 +1593,14 @@
           <w:color w:val="33333C" w:themeColor="text2" w:themeShade="BF"/>
         </w:rPr>
       </w:pPr>
+      <w:bookmarkStart w:id="1" w:name="_Toc149138423"/>
       <w:r>
         <w:rPr>
           <w:color w:val="33333C" w:themeColor="text2" w:themeShade="BF"/>
         </w:rPr>
         <w:t>Phone.java</w:t>
       </w:r>
+      <w:bookmarkEnd w:id="1"/>
     </w:p>
     <w:p/>
     <w:p>
@@ -6135,6 +6348,7 @@
           <w:color w:val="33333C" w:themeColor="text2" w:themeShade="BF"/>
         </w:rPr>
       </w:pPr>
+      <w:bookmarkStart w:id="2" w:name="_Toc149138424"/>
       <w:r>
         <w:rPr>
           <w:color w:val="33333C" w:themeColor="text2" w:themeShade="BF"/>
@@ -6142,6 +6356,7 @@
         <w:lastRenderedPageBreak/>
         <w:t>TestPhone.java</w:t>
       </w:r>
+      <w:bookmarkEnd w:id="2"/>
     </w:p>
     <w:p>
       <w:pPr>
@@ -10236,16 +10451,16 @@
           <w:szCs w:val="26"/>
         </w:rPr>
       </w:pPr>
-      <w:bookmarkStart w:id="1" w:name="_Toc149050731"/>
     </w:p>
     <w:p>
       <w:pPr>
         <w:pStyle w:val="Heading2"/>
       </w:pPr>
+      <w:bookmarkStart w:id="3" w:name="_Toc149138425"/>
       <w:r>
         <w:t>Console Output</w:t>
       </w:r>
-      <w:bookmarkEnd w:id="1"/>
+      <w:bookmarkEnd w:id="3"/>
     </w:p>
     <w:p/>
     <w:p>
@@ -10308,18 +10523,29 @@
       <w:pPr>
         <w:pStyle w:val="Heading1"/>
       </w:pPr>
-      <w:bookmarkStart w:id="2" w:name="_Toc149050732"/>
+      <w:bookmarkStart w:id="4" w:name="_Toc149138426"/>
       <w:r>
         <w:lastRenderedPageBreak/>
         <w:t>Part 2 Code</w:t>
       </w:r>
-      <w:bookmarkEnd w:id="2"/>
+      <w:bookmarkEnd w:id="4"/>
       <w:r>
         <w:t xml:space="preserve"> </w:t>
       </w:r>
     </w:p>
     <w:p>
       <w:pPr>
+        <w:pStyle w:val="Heading2"/>
+      </w:pPr>
+      <w:bookmarkStart w:id="5" w:name="_Toc149138427"/>
+      <w:r>
+        <w:t>PhoneGUI.java</w:t>
+      </w:r>
+      <w:bookmarkEnd w:id="5"/>
+    </w:p>
+    <w:p/>
+    <w:p>
+      <w:pPr>
         <w:pStyle w:val="NormalWeb"/>
         <w:shd w:val="clear" w:color="auto" w:fill="FFFFFF"/>
         <w:spacing w:before="0" w:beforeAutospacing="0" w:after="0" w:afterAutospacing="0" w:line="276" w:lineRule="auto"/>
@@ -10328,7 +10554,6 @@
           <w:color w:val="000000"/>
           <w:sz w:val="20"/>
           <w:szCs w:val="20"/>
-          <w:lang w:val="pl-PL"/>
         </w:rPr>
       </w:pPr>
       <w:r>
@@ -10337,10 +10562,22 @@
           <w:color w:val="3F7F5F"/>
           <w:sz w:val="20"/>
           <w:szCs w:val="20"/>
-          <w:lang w:val="pl-PL"/>
-        </w:rPr>
-        <w:t>// A00279259 N.Palej</w:t>
-      </w:r>
+        </w:rPr>
+        <w:t xml:space="preserve">// A00279259 </w:t>
+      </w:r>
+      <w:proofErr w:type="spellStart"/>
+      <w:proofErr w:type="gramStart"/>
+      <w:r>
+        <w:rPr>
+          <w:rFonts w:ascii="Courier New" w:hAnsi="Courier New" w:cs="Courier New"/>
+          <w:color w:val="3F7F5F"/>
+          <w:sz w:val="20"/>
+          <w:szCs w:val="20"/>
+        </w:rPr>
+        <w:t>N.Palej</w:t>
+      </w:r>
+      <w:proofErr w:type="spellEnd"/>
+      <w:proofErr w:type="gramEnd"/>
     </w:p>
     <w:p>
       <w:pPr>
@@ -10352,7 +10589,6 @@
           <w:color w:val="000000"/>
           <w:sz w:val="20"/>
           <w:szCs w:val="20"/>
-          <w:lang w:val="pl-PL"/>
         </w:rPr>
       </w:pPr>
       <w:r>
@@ -10363,7 +10599,6 @@
           <w:color w:val="7F0055"/>
           <w:sz w:val="20"/>
           <w:szCs w:val="20"/>
-          <w:lang w:val="pl-PL"/>
         </w:rPr>
         <w:t>package</w:t>
       </w:r>
@@ -10373,10 +10608,20 @@
           <w:color w:val="000000"/>
           <w:sz w:val="20"/>
           <w:szCs w:val="20"/>
-          <w:lang w:val="pl-PL"/>
-        </w:rPr>
-        <w:t xml:space="preserve"> project2;</w:t>
-      </w:r>
+        </w:rPr>
+        <w:t xml:space="preserve"> </w:t>
+      </w:r>
+      <w:proofErr w:type="gramStart"/>
+      <w:r>
+        <w:rPr>
+          <w:rFonts w:ascii="Courier New" w:hAnsi="Courier New" w:cs="Courier New"/>
+          <w:color w:val="000000"/>
+          <w:sz w:val="20"/>
+          <w:szCs w:val="20"/>
+        </w:rPr>
+        <w:t>project2;</w:t>
+      </w:r>
+      <w:proofErr w:type="gramEnd"/>
     </w:p>
     <w:p>
       <w:pPr>
@@ -12968,6 +13213,34 @@
         <w:ind w:left="1440"/>
         <w:rPr>
           <w:rFonts w:ascii="Courier New" w:hAnsi="Courier New" w:cs="Courier New"/>
+          <w:color w:val="3F7F5F"/>
+          <w:sz w:val="20"/>
+          <w:szCs w:val="20"/>
+        </w:rPr>
+      </w:pPr>
+    </w:p>
+    <w:p>
+      <w:pPr>
+        <w:pStyle w:val="NormalWeb"/>
+        <w:shd w:val="clear" w:color="auto" w:fill="FFFFFF"/>
+        <w:spacing w:before="0" w:beforeAutospacing="0" w:after="0" w:afterAutospacing="0" w:line="276" w:lineRule="auto"/>
+        <w:ind w:left="1440"/>
+        <w:rPr>
+          <w:rFonts w:ascii="Courier New" w:hAnsi="Courier New" w:cs="Courier New"/>
+          <w:color w:val="3F7F5F"/>
+          <w:sz w:val="20"/>
+          <w:szCs w:val="20"/>
+        </w:rPr>
+      </w:pPr>
+    </w:p>
+    <w:p>
+      <w:pPr>
+        <w:pStyle w:val="NormalWeb"/>
+        <w:shd w:val="clear" w:color="auto" w:fill="FFFFFF"/>
+        <w:spacing w:before="0" w:beforeAutospacing="0" w:after="0" w:afterAutospacing="0" w:line="276" w:lineRule="auto"/>
+        <w:ind w:left="1440"/>
+        <w:rPr>
+          <w:rFonts w:ascii="Courier New" w:hAnsi="Courier New" w:cs="Courier New"/>
           <w:color w:val="000000"/>
           <w:sz w:val="20"/>
           <w:szCs w:val="20"/>
@@ -16460,16 +16733,13 @@
       <w:pPr>
         <w:pStyle w:val="Heading2"/>
       </w:pPr>
-      <w:bookmarkStart w:id="3" w:name="_Toc149050733"/>
+      <w:bookmarkStart w:id="6" w:name="_Toc149138428"/>
       <w:r>
         <w:t>Console Output</w:t>
       </w:r>
-      <w:bookmarkEnd w:id="3"/>
-    </w:p>
-    <w:p>
-      <w:pPr>
-        <w:pStyle w:val="Heading2"/>
-      </w:pPr>
+      <w:bookmarkEnd w:id="6"/>
+    </w:p>
+    <w:p>
       <w:r>
         <w:rPr>
           <w:noProof/>
@@ -16637,27 +16907,14 @@
       <w:r>
         <w:t xml:space="preserve">Figure </w:t>
       </w:r>
-      <w:r>
-        <w:fldChar w:fldCharType="begin"/>
-      </w:r>
-      <w:r>
-        <w:instrText xml:space="preserve"> SEQ Figure \* ARABIC </w:instrText>
-      </w:r>
-      <w:r>
-        <w:fldChar w:fldCharType="separate"/>
-      </w:r>
-      <w:r>
-        <w:rPr>
-          <w:noProof/>
-        </w:rPr>
-        <w:t>1</w:t>
-      </w:r>
-      <w:r>
-        <w:rPr>
-          <w:noProof/>
-        </w:rPr>
-        <w:fldChar w:fldCharType="end"/>
-      </w:r>
+      <w:fldSimple w:instr=" SEQ Figure \* ARABIC ">
+        <w:r>
+          <w:rPr>
+            <w:noProof/>
+          </w:rPr>
+          <w:t>1</w:t>
+        </w:r>
+      </w:fldSimple>
       <w:r>
         <w:t>: Program Runs</w:t>
       </w:r>
@@ -16668,9 +16925,6 @@
       </w:pPr>
     </w:p>
     <w:p>
-      <w:pPr>
-        <w:pStyle w:val="Heading2"/>
-      </w:pPr>
       <w:r>
         <w:br w:type="page"/>
       </w:r>
@@ -16801,10 +17055,13 @@
         <w:t xml:space="preserve"> </w:t>
       </w:r>
       <w:r>
+        <w:rPr>
+          <w:noProof/>
+        </w:rPr>
         <w:drawing>
-          <wp:inline distT="0" distB="0" distL="0" distR="0" wp14:anchorId="5D646CCA" wp14:editId="70817561">
-            <wp:extent cx="4238625" cy="2643858"/>
-            <wp:effectExtent l="0" t="0" r="0" b="4445"/>
+          <wp:inline distT="0" distB="0" distL="0" distR="0" wp14:anchorId="5D646CCA" wp14:editId="19A148DF">
+            <wp:extent cx="4114800" cy="2566622"/>
+            <wp:effectExtent l="0" t="0" r="0" b="5715"/>
             <wp:docPr id="1818713842" name="Picture 1"/>
             <wp:cNvGraphicFramePr>
               <a:graphicFrameLocks xmlns:a="http://schemas.openxmlformats.org/drawingml/2006/main" noChangeAspect="1"/>
@@ -16825,7 +17082,7 @@
                   <pic:spPr>
                     <a:xfrm>
                       <a:off x="0" y="0"/>
-                      <a:ext cx="4247102" cy="2649146"/>
+                      <a:ext cx="4128361" cy="2575081"/>
                     </a:xfrm>
                     <a:prstGeom prst="rect">
                       <a:avLst/>
@@ -16845,36 +17102,19 @@
       <w:r>
         <w:t xml:space="preserve">Figure </w:t>
       </w:r>
-      <w:r>
-        <w:fldChar w:fldCharType="begin"/>
-      </w:r>
-      <w:r>
-        <w:instrText xml:space="preserve"> SEQ Figure \* ARABIC </w:instrText>
-      </w:r>
-      <w:r>
-        <w:fldChar w:fldCharType="separate"/>
-      </w:r>
-      <w:r>
-        <w:rPr>
-          <w:noProof/>
-        </w:rPr>
-        <w:t>2</w:t>
-      </w:r>
-      <w:r>
-        <w:rPr>
-          <w:noProof/>
-        </w:rPr>
-        <w:fldChar w:fldCharType="end"/>
-      </w:r>
+      <w:fldSimple w:instr=" SEQ Figure \* ARABIC ">
+        <w:r>
+          <w:rPr>
+            <w:noProof/>
+          </w:rPr>
+          <w:t>2</w:t>
+        </w:r>
+      </w:fldSimple>
       <w:r>
         <w:t>: Show Button Clicked</w:t>
       </w:r>
     </w:p>
     <w:p>
-      <w:pPr>
-        <w:keepNext/>
-        <w:spacing w:after="0"/>
-      </w:pPr>
       <w:r>
         <w:rPr>
           <w:noProof/>
@@ -16999,9 +17239,9 @@
           <w:noProof/>
         </w:rPr>
         <w:drawing>
-          <wp:inline distT="0" distB="0" distL="0" distR="0" wp14:anchorId="776E92A7" wp14:editId="31E9FAC0">
-            <wp:extent cx="4286250" cy="2720577"/>
-            <wp:effectExtent l="0" t="0" r="0" b="3810"/>
+          <wp:inline distT="0" distB="0" distL="0" distR="0" wp14:anchorId="776E92A7" wp14:editId="6982EE9A">
+            <wp:extent cx="4186834" cy="2657475"/>
+            <wp:effectExtent l="0" t="0" r="4445" b="0"/>
             <wp:docPr id="678792202" name="Picture 1" descr="A screenshot of a computer&#10;&#10;Description automatically generated"/>
             <wp:cNvGraphicFramePr>
               <a:graphicFrameLocks xmlns:a="http://schemas.openxmlformats.org/drawingml/2006/main" noChangeAspect="1"/>
@@ -17022,7 +17262,7 @@
                   <pic:spPr>
                     <a:xfrm>
                       <a:off x="0" y="0"/>
-                      <a:ext cx="4293164" cy="2724965"/>
+                      <a:ext cx="4198224" cy="2664704"/>
                     </a:xfrm>
                     <a:prstGeom prst="rect">
                       <a:avLst/>
@@ -17042,36 +17282,19 @@
       <w:r>
         <w:t xml:space="preserve">Figure </w:t>
       </w:r>
-      <w:r>
-        <w:fldChar w:fldCharType="begin"/>
-      </w:r>
-      <w:r>
-        <w:instrText xml:space="preserve"> SEQ Figure \* ARABIC </w:instrText>
-      </w:r>
-      <w:r>
-        <w:fldChar w:fldCharType="separate"/>
-      </w:r>
-      <w:r>
-        <w:rPr>
-          <w:noProof/>
-        </w:rPr>
-        <w:t>3</w:t>
-      </w:r>
-      <w:r>
-        <w:rPr>
-          <w:noProof/>
-        </w:rPr>
-        <w:fldChar w:fldCharType="end"/>
-      </w:r>
+      <w:fldSimple w:instr=" SEQ Figure \* ARABIC ">
+        <w:r>
+          <w:rPr>
+            <w:noProof/>
+          </w:rPr>
+          <w:t>3</w:t>
+        </w:r>
+      </w:fldSimple>
       <w:r>
         <w:t>: Clear Button Clicked</w:t>
       </w:r>
     </w:p>
     <w:p>
-      <w:pPr>
-        <w:keepNext/>
-        <w:spacing w:after="0"/>
-      </w:pPr>
       <w:r>
         <w:rPr>
           <w:noProof/>
@@ -17216,9 +17439,9 @@
           <w:noProof/>
         </w:rPr>
         <w:drawing>
-          <wp:inline distT="0" distB="0" distL="0" distR="0" wp14:anchorId="1893C318" wp14:editId="6251AA55">
-            <wp:extent cx="4267200" cy="2681065"/>
-            <wp:effectExtent l="0" t="0" r="0" b="5080"/>
+          <wp:inline distT="0" distB="0" distL="0" distR="0" wp14:anchorId="1893C318" wp14:editId="04A5C5FE">
+            <wp:extent cx="4148138" cy="2606258"/>
+            <wp:effectExtent l="0" t="0" r="5080" b="3810"/>
             <wp:docPr id="634979632" name="Picture 1" descr="A screenshot of a computer&#10;&#10;Description automatically generated"/>
             <wp:cNvGraphicFramePr>
               <a:graphicFrameLocks xmlns:a="http://schemas.openxmlformats.org/drawingml/2006/main" noChangeAspect="1"/>
@@ -17239,7 +17462,7 @@
                   <pic:spPr>
                     <a:xfrm>
                       <a:off x="0" y="0"/>
-                      <a:ext cx="4285609" cy="2692631"/>
+                      <a:ext cx="4180033" cy="2626298"/>
                     </a:xfrm>
                     <a:prstGeom prst="rect">
                       <a:avLst/>
@@ -17259,27 +17482,14 @@
       <w:r>
         <w:t xml:space="preserve">Figure </w:t>
       </w:r>
-      <w:r>
-        <w:fldChar w:fldCharType="begin"/>
-      </w:r>
-      <w:r>
-        <w:instrText xml:space="preserve"> SEQ Figure \* ARABIC </w:instrText>
-      </w:r>
-      <w:r>
-        <w:fldChar w:fldCharType="separate"/>
-      </w:r>
-      <w:r>
-        <w:rPr>
-          <w:noProof/>
-        </w:rPr>
-        <w:t>4</w:t>
-      </w:r>
-      <w:r>
-        <w:rPr>
-          <w:noProof/>
-        </w:rPr>
-        <w:fldChar w:fldCharType="end"/>
-      </w:r>
+      <w:fldSimple w:instr=" SEQ Figure \* ARABIC ">
+        <w:r>
+          <w:rPr>
+            <w:noProof/>
+          </w:rPr>
+          <w:t>4</w:t>
+        </w:r>
+      </w:fldSimple>
       <w:r>
         <w:t>: List Empty or Not Exist</w:t>
       </w:r>
@@ -17912,6 +18122,25 @@
       <w:szCs w:val="18"/>
     </w:rPr>
   </w:style>
+  <w:style w:type="paragraph" w:styleId="TOC3">
+    <w:name w:val="toc 3"/>
+    <w:basedOn w:val="Normal"/>
+    <w:next w:val="Normal"/>
+    <w:autoRedefine/>
+    <w:uiPriority w:val="39"/>
+    <w:unhideWhenUsed/>
+    <w:rsid w:val="00297351"/>
+    <w:pPr>
+      <w:spacing w:after="100"/>
+      <w:ind w:left="440"/>
+    </w:pPr>
+    <w:rPr>
+      <w:rFonts w:eastAsiaTheme="minorEastAsia" w:cs="Times New Roman"/>
+      <w:kern w:val="0"/>
+      <w:lang w:eastAsia="en-IE"/>
+      <w14:ligatures w14:val="none"/>
+    </w:rPr>
+  </w:style>
 </w:styles>
 </file>
 

</xml_diff>